<commit_message>
end of HTML in about me section
</commit_message>
<xml_diff>
--- a/Nowy Dokument programu Microsoft Word.docx
+++ b/Nowy Dokument programu Microsoft Word.docx
@@ -17,7 +17,55 @@
           <w:sz w:val="28"/>
           <w:szCs w:val="28"/>
         </w:rPr>
-        <w:t xml:space="preserve">Hi, my name is Adam. I have been working in sales since almost ten years. My main goal is to change my occupation and find first job like a frontend or web developer. </w:t>
+        <w:t xml:space="preserve">Hi, my name is Adam. I have been working in sales since almost ten years. </w:t>
+      </w:r>
+      <w:r>
+        <w:rPr>
+          <w:rFonts w:ascii="Times New Roman" w:hAnsi="Times New Roman" w:cs="Times New Roman"/>
+          <w:sz w:val="28"/>
+          <w:szCs w:val="28"/>
+        </w:rPr>
+        <w:t>However m</w:t>
+      </w:r>
+      <w:r>
+        <w:rPr>
+          <w:rFonts w:ascii="Times New Roman" w:hAnsi="Times New Roman" w:cs="Times New Roman"/>
+          <w:sz w:val="28"/>
+          <w:szCs w:val="28"/>
+        </w:rPr>
+        <w:t xml:space="preserve">y </w:t>
+      </w:r>
+      <w:r>
+        <w:rPr>
+          <w:rFonts w:ascii="Times New Roman" w:hAnsi="Times New Roman" w:cs="Times New Roman"/>
+          <w:sz w:val="28"/>
+          <w:szCs w:val="28"/>
+        </w:rPr>
+        <w:t>current</w:t>
+      </w:r>
+      <w:r>
+        <w:rPr>
+          <w:rFonts w:ascii="Times New Roman" w:hAnsi="Times New Roman" w:cs="Times New Roman"/>
+          <w:sz w:val="28"/>
+          <w:szCs w:val="28"/>
+        </w:rPr>
+        <w:t xml:space="preserve"> goal is to change my occupation and find first job like a frontend</w:t>
+      </w:r>
+      <w:r>
+        <w:rPr>
+          <w:rFonts w:ascii="Times New Roman" w:hAnsi="Times New Roman" w:cs="Times New Roman"/>
+          <w:sz w:val="28"/>
+          <w:szCs w:val="28"/>
+        </w:rPr>
+        <w:t xml:space="preserve"> developer</w:t>
+      </w:r>
+      <w:r>
+        <w:rPr>
+          <w:rFonts w:ascii="Times New Roman" w:hAnsi="Times New Roman" w:cs="Times New Roman"/>
+          <w:sz w:val="28"/>
+          <w:szCs w:val="28"/>
+        </w:rPr>
+        <w:t xml:space="preserve"> or web developer. </w:t>
       </w:r>
     </w:p>
     <w:p>
@@ -53,7 +101,73 @@
           <w:sz w:val="28"/>
           <w:szCs w:val="28"/>
         </w:rPr>
-        <w:t xml:space="preserve">Why I am changing my occupation and searching for first job in new branch? I just like working with code-editor. This is a great combinations of </w:t>
+        <w:t xml:space="preserve">I have done this website in HTML, CSS and Vanilla Java Script to present my skills. I did not use any libraries or frameworks. </w:t>
+      </w:r>
+    </w:p>
+    <w:p>
+      <w:pPr>
+        <w:jc w:val="both"/>
+        <w:rPr>
+          <w:rFonts w:ascii="Times New Roman" w:hAnsi="Times New Roman" w:cs="Times New Roman"/>
+          <w:sz w:val="28"/>
+          <w:szCs w:val="28"/>
+        </w:rPr>
+      </w:pPr>
+      <w:r>
+        <w:rPr>
+          <w:rFonts w:ascii="Times New Roman" w:hAnsi="Times New Roman" w:cs="Times New Roman"/>
+          <w:sz w:val="28"/>
+          <w:szCs w:val="28"/>
+        </w:rPr>
+        <w:t xml:space="preserve">Why I am changing my occupation and searching for first job in </w:t>
+      </w:r>
+      <w:r>
+        <w:rPr>
+          <w:rFonts w:ascii="Times New Roman" w:hAnsi="Times New Roman" w:cs="Times New Roman"/>
+          <w:sz w:val="28"/>
+          <w:szCs w:val="28"/>
+        </w:rPr>
+        <w:t>other</w:t>
+      </w:r>
+      <w:r>
+        <w:rPr>
+          <w:rFonts w:ascii="Times New Roman" w:hAnsi="Times New Roman" w:cs="Times New Roman"/>
+          <w:sz w:val="28"/>
+          <w:szCs w:val="28"/>
+        </w:rPr>
+        <w:t xml:space="preserve"> branch? I just like </w:t>
+      </w:r>
+      <w:r>
+        <w:rPr>
+          <w:rFonts w:ascii="Times New Roman" w:hAnsi="Times New Roman" w:cs="Times New Roman"/>
+          <w:sz w:val="28"/>
+          <w:szCs w:val="28"/>
+        </w:rPr>
+        <w:t>creating in code editor</w:t>
+      </w:r>
+      <w:r>
+        <w:rPr>
+          <w:rFonts w:ascii="Times New Roman" w:hAnsi="Times New Roman" w:cs="Times New Roman"/>
+          <w:sz w:val="28"/>
+          <w:szCs w:val="28"/>
+        </w:rPr>
+        <w:t xml:space="preserve"> with </w:t>
+      </w:r>
+      <w:r>
+        <w:rPr>
+          <w:rFonts w:ascii="Times New Roman" w:hAnsi="Times New Roman" w:cs="Times New Roman"/>
+          <w:sz w:val="28"/>
+          <w:szCs w:val="28"/>
+        </w:rPr>
+        <w:t>HTML&amp;CSS&amp;JS</w:t>
+      </w:r>
+      <w:r>
+        <w:rPr>
+          <w:rFonts w:ascii="Times New Roman" w:hAnsi="Times New Roman" w:cs="Times New Roman"/>
+          <w:sz w:val="28"/>
+          <w:szCs w:val="28"/>
+        </w:rPr>
+        <w:t xml:space="preserve">. This is a great combinations of </w:t>
       </w:r>
       <w:r>
         <w:rPr>
@@ -79,13 +193,95 @@
         </w:rPr>
         <w:t xml:space="preserve">sense of aesthetic and hard skills. </w:t>
       </w:r>
-      <w:r>
-        <w:rPr>
-          <w:rFonts w:ascii="Times New Roman" w:hAnsi="Times New Roman" w:cs="Times New Roman"/>
-          <w:sz w:val="28"/>
-          <w:szCs w:val="28"/>
-        </w:rPr>
-        <w:t>Moreover I believe that doing the same job for whole life is not for me. It is good to change everything in our professional life from time to time.</w:t>
+    </w:p>
+    <w:p>
+      <w:pPr>
+        <w:jc w:val="both"/>
+        <w:rPr>
+          <w:rFonts w:ascii="Times New Roman" w:hAnsi="Times New Roman" w:cs="Times New Roman"/>
+          <w:sz w:val="28"/>
+          <w:szCs w:val="28"/>
+        </w:rPr>
+      </w:pPr>
+      <w:r>
+        <w:rPr>
+          <w:rFonts w:ascii="Times New Roman" w:hAnsi="Times New Roman" w:cs="Times New Roman"/>
+          <w:sz w:val="28"/>
+          <w:szCs w:val="28"/>
+        </w:rPr>
+        <w:t xml:space="preserve">Moreover I </w:t>
+      </w:r>
+      <w:r>
+        <w:rPr>
+          <w:rFonts w:ascii="Times New Roman" w:hAnsi="Times New Roman" w:cs="Times New Roman"/>
+          <w:sz w:val="28"/>
+          <w:szCs w:val="28"/>
+        </w:rPr>
+        <w:t>thing</w:t>
+      </w:r>
+      <w:r>
+        <w:rPr>
+          <w:rFonts w:ascii="Times New Roman" w:hAnsi="Times New Roman" w:cs="Times New Roman"/>
+          <w:sz w:val="28"/>
+          <w:szCs w:val="28"/>
+        </w:rPr>
+        <w:t xml:space="preserve"> doing the same job for whole life is not for me. </w:t>
+      </w:r>
+      <w:r>
+        <w:rPr>
+          <w:rFonts w:ascii="Times New Roman" w:hAnsi="Times New Roman" w:cs="Times New Roman"/>
+          <w:sz w:val="28"/>
+          <w:szCs w:val="28"/>
+        </w:rPr>
+        <w:t>I believe i</w:t>
+      </w:r>
+      <w:r>
+        <w:rPr>
+          <w:rFonts w:ascii="Times New Roman" w:hAnsi="Times New Roman" w:cs="Times New Roman"/>
+          <w:sz w:val="28"/>
+          <w:szCs w:val="28"/>
+        </w:rPr>
+        <w:t xml:space="preserve">t is </w:t>
+      </w:r>
+      <w:r>
+        <w:rPr>
+          <w:rFonts w:ascii="Times New Roman" w:hAnsi="Times New Roman" w:cs="Times New Roman"/>
+          <w:sz w:val="28"/>
+          <w:szCs w:val="28"/>
+        </w:rPr>
+        <w:t>exiting</w:t>
+      </w:r>
+      <w:r>
+        <w:rPr>
+          <w:rFonts w:ascii="Times New Roman" w:hAnsi="Times New Roman" w:cs="Times New Roman"/>
+          <w:sz w:val="28"/>
+          <w:szCs w:val="28"/>
+        </w:rPr>
+        <w:t xml:space="preserve"> to change </w:t>
+      </w:r>
+      <w:r>
+        <w:rPr>
+          <w:rFonts w:ascii="Times New Roman" w:hAnsi="Times New Roman" w:cs="Times New Roman"/>
+          <w:sz w:val="28"/>
+          <w:szCs w:val="28"/>
+        </w:rPr>
+        <w:t>from time to time</w:t>
+      </w:r>
+      <w:r>
+        <w:rPr>
+          <w:rFonts w:ascii="Times New Roman" w:hAnsi="Times New Roman" w:cs="Times New Roman"/>
+          <w:sz w:val="28"/>
+          <w:szCs w:val="28"/>
+        </w:rPr>
+        <w:t xml:space="preserve"> </w:t>
+      </w:r>
+      <w:r>
+        <w:rPr>
+          <w:rFonts w:ascii="Times New Roman" w:hAnsi="Times New Roman" w:cs="Times New Roman"/>
+          <w:sz w:val="28"/>
+          <w:szCs w:val="28"/>
+        </w:rPr>
+        <w:t>everything in our professional life.</w:t>
       </w:r>
     </w:p>
     <w:p>

</xml_diff>

<commit_message>
end of HTML in my portfolio section, also I done basic css in this section and repaired errors in eduWeb section
</commit_message>
<xml_diff>
--- a/Nowy Dokument programu Microsoft Word.docx
+++ b/Nowy Dokument programu Microsoft Word.docx
@@ -299,7 +299,23 @@
           <w:sz w:val="28"/>
           <w:szCs w:val="28"/>
         </w:rPr>
-        <w:t xml:space="preserve">Feel free to watch and mark my portfolio websites and applications. If you are interested with cooperating with me – just contact with me. </w:t>
+        <w:t xml:space="preserve">Feel free to watch and </w:t>
+      </w:r>
+      <w:r>
+        <w:rPr>
+          <w:rFonts w:ascii="Times New Roman" w:hAnsi="Times New Roman" w:cs="Times New Roman"/>
+          <w:sz w:val="28"/>
+          <w:szCs w:val="28"/>
+        </w:rPr>
+        <w:t>review</w:t>
+      </w:r>
+      <w:r>
+        <w:rPr>
+          <w:rFonts w:ascii="Times New Roman" w:hAnsi="Times New Roman" w:cs="Times New Roman"/>
+          <w:sz w:val="28"/>
+          <w:szCs w:val="28"/>
+        </w:rPr>
+        <w:t xml:space="preserve"> my portfolio websites and applications. If you are interested with cooperating with me – just contact with me. </w:t>
       </w:r>
     </w:p>
     <w:sectPr>

</xml_diff>

<commit_message>
finish but without checking mistakes
</commit_message>
<xml_diff>
--- a/Nowy Dokument programu Microsoft Word.docx
+++ b/Nowy Dokument programu Microsoft Word.docx
@@ -265,15 +265,7 @@
           <w:sz w:val="28"/>
           <w:szCs w:val="28"/>
         </w:rPr>
-        <w:t>from time to time</w:t>
-      </w:r>
-      <w:r>
-        <w:rPr>
-          <w:rFonts w:ascii="Times New Roman" w:hAnsi="Times New Roman" w:cs="Times New Roman"/>
-          <w:sz w:val="28"/>
-          <w:szCs w:val="28"/>
-        </w:rPr>
-        <w:t xml:space="preserve"> </w:t>
+        <w:t xml:space="preserve">from time to time </w:t>
       </w:r>
       <w:r>
         <w:rPr>
@@ -316,6 +308,34 @@
           <w:szCs w:val="28"/>
         </w:rPr>
         <w:t xml:space="preserve"> my portfolio websites and applications. If you are interested with cooperating with me – just contact with me. </w:t>
+      </w:r>
+    </w:p>
+    <w:p>
+      <w:pPr>
+        <w:jc w:val="both"/>
+        <w:rPr>
+          <w:rFonts w:ascii="Times New Roman" w:hAnsi="Times New Roman" w:cs="Times New Roman"/>
+          <w:sz w:val="28"/>
+          <w:szCs w:val="28"/>
+        </w:rPr>
+      </w:pPr>
+    </w:p>
+    <w:p>
+      <w:pPr>
+        <w:jc w:val="both"/>
+        <w:rPr>
+          <w:rFonts w:ascii="Times New Roman" w:hAnsi="Times New Roman" w:cs="Times New Roman"/>
+          <w:sz w:val="28"/>
+          <w:szCs w:val="28"/>
+        </w:rPr>
+      </w:pPr>
+      <w:r>
+        <w:rPr>
+          <w:rFonts w:ascii="Times New Roman" w:hAnsi="Times New Roman" w:cs="Times New Roman"/>
+          <w:sz w:val="28"/>
+          <w:szCs w:val="28"/>
+        </w:rPr>
+        <w:t>https://www.youtube.com/watch?v=r4RQ38EoLds</w:t>
       </w:r>
     </w:p>
     <w:sectPr>

</xml_diff>